<commit_message>
Test log is filled according to test results and test cases fixed.
</commit_message>
<xml_diff>
--- a/TestLlog.docx
+++ b/TestLlog.docx
@@ -683,7 +683,7 @@
         <w:gridCol w:w="1657"/>
         <w:gridCol w:w="1503"/>
         <w:gridCol w:w="2022"/>
-        <w:gridCol w:w="2163"/>
+        <w:gridCol w:w="1503"/>
         <w:gridCol w:w="1503"/>
         <w:gridCol w:w="1504"/>
         <w:gridCol w:w="1504"/>
@@ -738,6 +738,26 @@
         </w:tc>
         <w:tc>
           <w:tcPr>
+            <w:tcW w:w="2022" w:type="dxa"/>
+          </w:tcPr>
+          <w:p>
+            <w:pPr>
+              <w:rPr>
+                <w:b/>
+                <w:lang w:val="en-US"/>
+              </w:rPr>
+            </w:pPr>
+            <w:r>
+              <w:rPr>
+                <w:b/>
+                <w:lang w:val="en-US"/>
+              </w:rPr>
+              <w:t>Inputs</w:t>
+            </w:r>
+          </w:p>
+        </w:tc>
+        <w:tc>
+          <w:tcPr>
             <w:tcW w:w="1503" w:type="dxa"/>
           </w:tcPr>
           <w:p>
@@ -752,7 +772,7 @@
                 <w:b/>
                 <w:lang w:val="en-US"/>
               </w:rPr>
-              <w:t>Inputs</w:t>
+              <w:t>Expected Outputs</w:t>
             </w:r>
           </w:p>
         </w:tc>
@@ -772,26 +792,6 @@
                 <w:b/>
                 <w:lang w:val="en-US"/>
               </w:rPr>
-              <w:t>Expected Outputs</w:t>
-            </w:r>
-          </w:p>
-        </w:tc>
-        <w:tc>
-          <w:tcPr>
-            <w:tcW w:w="1503" w:type="dxa"/>
-          </w:tcPr>
-          <w:p>
-            <w:pPr>
-              <w:rPr>
-                <w:b/>
-                <w:lang w:val="en-US"/>
-              </w:rPr>
-            </w:pPr>
-            <w:r>
-              <w:rPr>
-                <w:b/>
-                <w:lang w:val="en-US"/>
-              </w:rPr>
               <w:t>Results</w:t>
             </w:r>
           </w:p>
@@ -832,7 +832,7 @@
                 <w:b/>
                 <w:lang w:val="en-US"/>
               </w:rPr>
-              <w:t>Explanation</w:t>
+              <w:t>Additional Comments</w:t>
             </w:r>
           </w:p>
         </w:tc>
@@ -877,18 +877,36 @@
         </w:tc>
         <w:tc>
           <w:tcPr>
+            <w:tcW w:w="2022" w:type="dxa"/>
+          </w:tcPr>
+          <w:p>
+            <w:pPr>
+              <w:rPr>
+                <w:b/>
+                <w:lang w:val="en-US"/>
+              </w:rPr>
+            </w:pPr>
+            <w:r>
+              <w:t>A valid name, email, password, account type, and any identity document information(driving licence, id, passport).</w:t>
+            </w:r>
+          </w:p>
+        </w:tc>
+        <w:tc>
+          <w:tcPr>
             <w:tcW w:w="1503" w:type="dxa"/>
           </w:tcPr>
           <w:p>
-            <w:pPr>
-              <w:rPr>
-                <w:b/>
-                <w:lang w:val="en-US"/>
-              </w:rPr>
-            </w:pPr>
-            <w:r>
-              <w:t>A valid name, email, password, account type, and any identity document information(driving licence, id, passport).</w:t>
-            </w:r>
+            <w:r>
+              <w:t>Success message describing the successful sign up attempt will be shown.</w:t>
+            </w:r>
+          </w:p>
+          <w:p>
+            <w:pPr>
+              <w:rPr>
+                <w:b/>
+                <w:lang w:val="en-US"/>
+              </w:rPr>
+            </w:pPr>
           </w:p>
         </w:tc>
         <w:tc>
@@ -896,23 +914,21 @@
             <w:tcW w:w="1503" w:type="dxa"/>
           </w:tcPr>
           <w:p>
-            <w:r>
-              <w:t>Success message describing the successful sign up attempt will be shown.</w:t>
-            </w:r>
-          </w:p>
-          <w:p>
-            <w:pPr>
-              <w:rPr>
-                <w:b/>
-                <w:lang w:val="en-US"/>
-              </w:rPr>
-            </w:pPr>
-          </w:p>
-        </w:tc>
-        <w:tc>
-          <w:tcPr>
-            <w:tcW w:w="1503" w:type="dxa"/>
-          </w:tcPr>
+            <w:pPr>
+              <w:rPr>
+                <w:lang w:val="tr-TR"/>
+              </w:rPr>
+            </w:pPr>
+            <w:r>
+              <w:t>Success message describing the successful sign up attempt was  shown.</w:t>
+            </w:r>
+            <w:r>
+              <w:rPr>
+                <w:lang w:val="tr-TR"/>
+              </w:rPr>
+              <w:t xml:space="preserve"> New hotel guest was added to data base.</w:t>
+            </w:r>
+          </w:p>
           <w:p>
             <w:pPr>
               <w:rPr>
@@ -933,6 +949,13 @@
                 <w:lang w:val="en-US"/>
               </w:rPr>
             </w:pPr>
+            <w:r>
+              <w:rPr>
+                <w:b/>
+                <w:lang w:val="en-US"/>
+              </w:rPr>
+              <w:t>Passed</w:t>
+            </w:r>
           </w:p>
         </w:tc>
         <w:tc>
@@ -989,6 +1012,22 @@
         </w:tc>
         <w:tc>
           <w:tcPr>
+            <w:tcW w:w="2022" w:type="dxa"/>
+          </w:tcPr>
+          <w:p>
+            <w:pPr>
+              <w:rPr>
+                <w:b/>
+                <w:lang w:val="en-US"/>
+              </w:rPr>
+            </w:pPr>
+            <w:r>
+              <w:t>A valid name, email, password, account type, and any identity document information(driving licence, id, passport).</w:t>
+            </w:r>
+          </w:p>
+        </w:tc>
+        <w:tc>
+          <w:tcPr>
             <w:tcW w:w="1503" w:type="dxa"/>
           </w:tcPr>
           <w:p>
@@ -999,7 +1038,7 @@
               </w:rPr>
             </w:pPr>
             <w:r>
-              <w:t>A valid name, email, password, account type, and any identity document information(driving licence, id, passport).</w:t>
+              <w:t>Success message describing the successful sign up attempt will be shown.</w:t>
             </w:r>
           </w:p>
         </w:tc>
@@ -1010,26 +1049,18 @@
           <w:p>
             <w:pPr>
               <w:rPr>
-                <w:b/>
-                <w:lang w:val="en-US"/>
-              </w:rPr>
-            </w:pPr>
-            <w:r>
-              <w:t>Success message describing the successful sign up attempt will be shown.</w:t>
-            </w:r>
-          </w:p>
-        </w:tc>
-        <w:tc>
-          <w:tcPr>
-            <w:tcW w:w="1503" w:type="dxa"/>
-          </w:tcPr>
-          <w:p>
-            <w:pPr>
-              <w:rPr>
-                <w:b/>
-                <w:lang w:val="en-US"/>
-              </w:rPr>
-            </w:pPr>
+                <w:lang w:val="tr-TR"/>
+              </w:rPr>
+            </w:pPr>
+            <w:r>
+              <w:t>Success message describing the successful sign up attempt was  shown.</w:t>
+            </w:r>
+            <w:r>
+              <w:rPr>
+                <w:lang w:val="tr-TR"/>
+              </w:rPr>
+              <w:t xml:space="preserve"> New receptionist was added to data base.</w:t>
+            </w:r>
           </w:p>
         </w:tc>
         <w:tc>
@@ -1043,6 +1074,13 @@
                 <w:lang w:val="en-US"/>
               </w:rPr>
             </w:pPr>
+            <w:r>
+              <w:rPr>
+                <w:b/>
+                <w:lang w:val="en-US"/>
+              </w:rPr>
+              <w:t>Passed</w:t>
+            </w:r>
           </w:p>
         </w:tc>
         <w:tc>
@@ -1052,10 +1090,15 @@
           <w:p>
             <w:pPr>
               <w:rPr>
-                <w:b/>
-                <w:lang w:val="en-US"/>
-              </w:rPr>
-            </w:pPr>
+                <w:lang w:val="en-US"/>
+              </w:rPr>
+            </w:pPr>
+            <w:r>
+              <w:rPr>
+                <w:lang w:val="en-US"/>
+              </w:rPr>
+              <w:t>Since approving receptionist account request was not implemented in this iteration, receptionist can login directly after creating account.</w:t>
+            </w:r>
           </w:p>
         </w:tc>
       </w:tr>
@@ -1071,10 +1114,7 @@
               </w:rPr>
             </w:pPr>
             <w:r>
-              <w:t>HRS.MA.fn.0</w:t>
-            </w:r>
-            <w:r>
-              <w:t>3</w:t>
+              <w:t>HRS.MA.fn.03</w:t>
             </w:r>
           </w:p>
         </w:tc>
@@ -1120,7 +1160,7 @@
         </w:tc>
         <w:tc>
           <w:tcPr>
-            <w:tcW w:w="1503" w:type="dxa"/>
+            <w:tcW w:w="2022" w:type="dxa"/>
           </w:tcPr>
           <w:p>
             <w:pPr>
@@ -1151,6 +1191,34 @@
             <w:tcW w:w="1503" w:type="dxa"/>
           </w:tcPr>
           <w:p>
+            <w:r>
+              <w:t xml:space="preserve">A message describing the successful login attempt </w:t>
+            </w:r>
+            <w:r>
+              <w:rPr>
+                <w:lang w:val="tr-TR"/>
+              </w:rPr>
+              <w:t>was</w:t>
+            </w:r>
+            <w:r>
+              <w:t xml:space="preserve"> shown.</w:t>
+            </w:r>
+          </w:p>
+          <w:p>
+            <w:pPr>
+              <w:rPr>
+                <w:lang w:val="tr-TR"/>
+              </w:rPr>
+            </w:pPr>
+            <w:r>
+              <w:rPr>
+                <w:lang w:val="tr-TR"/>
+              </w:rPr>
+              <w:t>Welcome page for hotel manager appeared.</w:t>
+            </w:r>
+          </w:p>
+          <w:p/>
+          <w:p>
             <w:pPr>
               <w:rPr>
                 <w:b/>
@@ -1170,6 +1238,13 @@
                 <w:lang w:val="en-US"/>
               </w:rPr>
             </w:pPr>
+            <w:r>
+              <w:rPr>
+                <w:b/>
+                <w:lang w:val="en-US"/>
+              </w:rPr>
+              <w:t>Passed</w:t>
+            </w:r>
           </w:p>
         </w:tc>
         <w:tc>
@@ -1198,10 +1273,7 @@
               </w:rPr>
             </w:pPr>
             <w:r>
-              <w:t>HRS.MA.fn.0</w:t>
-            </w:r>
-            <w:r>
-              <w:t>4</w:t>
+              <w:t>HRS.MA.fn.04</w:t>
             </w:r>
           </w:p>
         </w:tc>
@@ -1253,23 +1325,41 @@
         </w:tc>
         <w:tc>
           <w:tcPr>
+            <w:tcW w:w="2022" w:type="dxa"/>
+          </w:tcPr>
+          <w:p>
+            <w:pPr>
+              <w:rPr>
+                <w:b/>
+                <w:lang w:val="en-US"/>
+              </w:rPr>
+            </w:pPr>
+            <w:r>
+              <w:t>A valid username and password recorded in the database.</w:t>
+            </w:r>
+          </w:p>
+          <w:p>
+            <w:pPr>
+              <w:ind w:firstLine="720"/>
+              <w:rPr>
+                <w:lang w:val="en-US"/>
+              </w:rPr>
+            </w:pPr>
+          </w:p>
+        </w:tc>
+        <w:tc>
+          <w:tcPr>
             <w:tcW w:w="1503" w:type="dxa"/>
           </w:tcPr>
           <w:p>
-            <w:pPr>
-              <w:rPr>
-                <w:b/>
-                <w:lang w:val="en-US"/>
-              </w:rPr>
-            </w:pPr>
-            <w:r>
-              <w:t>A valid username and password recorded in the database.</w:t>
-            </w:r>
-          </w:p>
-          <w:p>
-            <w:pPr>
-              <w:ind w:firstLine="720"/>
-              <w:rPr>
+            <w:r>
+              <w:t>Warning message describing the unsuccessful login attempt will be shown.</w:t>
+            </w:r>
+          </w:p>
+          <w:p>
+            <w:pPr>
+              <w:rPr>
+                <w:b/>
                 <w:lang w:val="en-US"/>
               </w:rPr>
             </w:pPr>
@@ -1281,22 +1371,18 @@
           </w:tcPr>
           <w:p>
             <w:r>
-              <w:t>Warning message describing the unsuccessful login attempt will be shown.</w:t>
-            </w:r>
-          </w:p>
-          <w:p>
-            <w:pPr>
-              <w:rPr>
-                <w:b/>
-                <w:lang w:val="en-US"/>
-              </w:rPr>
-            </w:pPr>
-          </w:p>
-        </w:tc>
-        <w:tc>
-          <w:tcPr>
-            <w:tcW w:w="1503" w:type="dxa"/>
-          </w:tcPr>
+              <w:t xml:space="preserve">Warning message describing the unsuccessful login attempt </w:t>
+            </w:r>
+            <w:r>
+              <w:rPr>
+                <w:lang w:val="tr-TR"/>
+              </w:rPr>
+              <w:t>was</w:t>
+            </w:r>
+            <w:r>
+              <w:t xml:space="preserve"> shown.</w:t>
+            </w:r>
+          </w:p>
           <w:p>
             <w:pPr>
               <w:rPr>
@@ -1317,6 +1403,13 @@
                 <w:lang w:val="en-US"/>
               </w:rPr>
             </w:pPr>
+            <w:r>
+              <w:rPr>
+                <w:b/>
+                <w:lang w:val="en-US"/>
+              </w:rPr>
+              <w:t>Passed</w:t>
+            </w:r>
           </w:p>
         </w:tc>
         <w:tc>
@@ -1345,10 +1438,7 @@
               </w:rPr>
             </w:pPr>
             <w:r>
-              <w:t>HRS.MA.fn.0</w:t>
-            </w:r>
-            <w:r>
-              <w:t>5</w:t>
+              <w:t>HRS.MA.fn.05</w:t>
             </w:r>
           </w:p>
         </w:tc>
@@ -1394,19 +1484,33 @@
         </w:tc>
         <w:tc>
           <w:tcPr>
+            <w:tcW w:w="2022" w:type="dxa"/>
+          </w:tcPr>
+          <w:p>
+            <w:pPr>
+              <w:rPr>
+                <w:b/>
+                <w:lang w:val="en-US"/>
+              </w:rPr>
+            </w:pPr>
+            <w:r>
+              <w:t>A valid username and password recorded in the database.</w:t>
+            </w:r>
+          </w:p>
+        </w:tc>
+        <w:tc>
+          <w:tcPr>
             <w:tcW w:w="1503" w:type="dxa"/>
           </w:tcPr>
           <w:p>
-            <w:pPr>
-              <w:rPr>
-                <w:b/>
-                <w:lang w:val="en-US"/>
-              </w:rPr>
-            </w:pPr>
-            <w:r>
-              <w:t>A valid username and password recorded in the database.</w:t>
-            </w:r>
-          </w:p>
+            <w:r>
+              <w:t xml:space="preserve">Success message describing the successful </w:t>
+            </w:r>
+            <w:r>
+              <w:t>login attempt will be shown.</w:t>
+            </w:r>
+          </w:p>
+          <w:p/>
         </w:tc>
         <w:tc>
           <w:tcPr>
@@ -1414,18 +1518,32 @@
           </w:tcPr>
           <w:p>
             <w:r>
-              <w:t xml:space="preserve">Success message describing the successful </w:t>
-            </w:r>
-            <w:r>
-              <w:t>login attempt will be shown.</w:t>
+              <w:t xml:space="preserve">A message describing the successful login attempt </w:t>
+            </w:r>
+            <w:r>
+              <w:rPr>
+                <w:lang w:val="tr-TR"/>
+              </w:rPr>
+              <w:t>was</w:t>
+            </w:r>
+            <w:r>
+              <w:t xml:space="preserve"> shown.</w:t>
+            </w:r>
+          </w:p>
+          <w:p>
+            <w:pPr>
+              <w:rPr>
+                <w:lang w:val="tr-TR"/>
+              </w:rPr>
+            </w:pPr>
+            <w:r>
+              <w:rPr>
+                <w:lang w:val="tr-TR"/>
+              </w:rPr>
+              <w:t>Welcome page for receptionist appeared.</w:t>
             </w:r>
           </w:p>
           <w:p/>
-        </w:tc>
-        <w:tc>
-          <w:tcPr>
-            <w:tcW w:w="1503" w:type="dxa"/>
-          </w:tcPr>
           <w:p>
             <w:pPr>
               <w:rPr>
@@ -1446,6 +1564,13 @@
                 <w:lang w:val="en-US"/>
               </w:rPr>
             </w:pPr>
+            <w:r>
+              <w:rPr>
+                <w:b/>
+                <w:lang w:val="en-US"/>
+              </w:rPr>
+              <w:t>Passed</w:t>
+            </w:r>
           </w:p>
         </w:tc>
         <w:tc>
@@ -1474,10 +1599,7 @@
               </w:rPr>
             </w:pPr>
             <w:r>
-              <w:t>HRS.MA.fn.0</w:t>
-            </w:r>
-            <w:r>
-              <w:t>6</w:t>
+              <w:t>HRS.MA.fn.06</w:t>
             </w:r>
           </w:p>
         </w:tc>
@@ -1530,42 +1652,61 @@
         </w:tc>
         <w:tc>
           <w:tcPr>
+            <w:tcW w:w="2022" w:type="dxa"/>
+          </w:tcPr>
+          <w:p>
+            <w:pPr>
+              <w:rPr>
+                <w:b/>
+                <w:lang w:val="en-US"/>
+              </w:rPr>
+            </w:pPr>
+            <w:r>
+              <w:t>A valid username and password recorded in the database.</w:t>
+            </w:r>
+          </w:p>
+        </w:tc>
+        <w:tc>
+          <w:tcPr>
             <w:tcW w:w="1503" w:type="dxa"/>
           </w:tcPr>
           <w:p>
-            <w:pPr>
-              <w:rPr>
-                <w:b/>
-                <w:lang w:val="en-US"/>
-              </w:rPr>
-            </w:pPr>
-            <w:r>
-              <w:t>A valid username and password recorded in the database.</w:t>
-            </w:r>
-          </w:p>
+            <w:r>
+              <w:t>Warning message describing the unsuccessful login attempt will be shown.</w:t>
+            </w:r>
+          </w:p>
+          <w:p/>
         </w:tc>
         <w:tc>
           <w:tcPr>
             <w:tcW w:w="1503" w:type="dxa"/>
           </w:tcPr>
           <w:p>
-            <w:r>
-              <w:t>Warning message describing the unsuccessful login attempt will be shown.</w:t>
-            </w:r>
-          </w:p>
-          <w:p/>
-        </w:tc>
-        <w:tc>
-          <w:tcPr>
-            <w:tcW w:w="1503" w:type="dxa"/>
-          </w:tcPr>
-          <w:p>
-            <w:pPr>
-              <w:rPr>
-                <w:b/>
-                <w:lang w:val="en-US"/>
-              </w:rPr>
-            </w:pPr>
+            <w:pPr>
+              <w:rPr>
+                <w:b/>
+                <w:lang w:val="en-US"/>
+              </w:rPr>
+            </w:pPr>
+            <w:r>
+              <w:t xml:space="preserve">Warning message describing the unsuccessful login attempt </w:t>
+            </w:r>
+            <w:r>
+              <w:rPr>
+                <w:lang w:val="tr-TR"/>
+              </w:rPr>
+              <w:t>was</w:t>
+            </w:r>
+            <w:r>
+              <w:t xml:space="preserve"> shown</w:t>
+            </w:r>
+            <w:r>
+              <w:rPr>
+                <w:b/>
+                <w:lang w:val="en-US"/>
+              </w:rPr>
+              <w:t xml:space="preserve"> </w:t>
+            </w:r>
           </w:p>
         </w:tc>
         <w:tc>
@@ -1579,6 +1720,13 @@
                 <w:lang w:val="en-US"/>
               </w:rPr>
             </w:pPr>
+            <w:r>
+              <w:rPr>
+                <w:b/>
+                <w:lang w:val="en-US"/>
+              </w:rPr>
+              <w:t>Passed</w:t>
+            </w:r>
           </w:p>
         </w:tc>
         <w:tc>
@@ -1607,10 +1755,7 @@
               </w:rPr>
             </w:pPr>
             <w:r>
-              <w:t>HRS.MA.fn.0</w:t>
-            </w:r>
-            <w:r>
-              <w:t>7</w:t>
+              <w:t>HRS.MA.fn.07</w:t>
             </w:r>
           </w:p>
         </w:tc>
@@ -1662,42 +1807,61 @@
         </w:tc>
         <w:tc>
           <w:tcPr>
+            <w:tcW w:w="2022" w:type="dxa"/>
+          </w:tcPr>
+          <w:p>
+            <w:pPr>
+              <w:rPr>
+                <w:b/>
+                <w:lang w:val="en-US"/>
+              </w:rPr>
+            </w:pPr>
+            <w:r>
+              <w:t>A valid username and password recorded in the database.</w:t>
+            </w:r>
+          </w:p>
+        </w:tc>
+        <w:tc>
+          <w:tcPr>
             <w:tcW w:w="1503" w:type="dxa"/>
           </w:tcPr>
           <w:p>
-            <w:pPr>
-              <w:rPr>
-                <w:b/>
-                <w:lang w:val="en-US"/>
-              </w:rPr>
-            </w:pPr>
-            <w:r>
-              <w:t>A valid username and password recorded in the database.</w:t>
-            </w:r>
-          </w:p>
+            <w:r>
+              <w:t>Warning message describing the unsuccessful login attempt will be shown.</w:t>
+            </w:r>
+          </w:p>
+          <w:p/>
         </w:tc>
         <w:tc>
           <w:tcPr>
             <w:tcW w:w="1503" w:type="dxa"/>
           </w:tcPr>
           <w:p>
-            <w:r>
-              <w:t>Warning message describing the unsuccessful login attempt will be shown.</w:t>
-            </w:r>
-          </w:p>
-          <w:p/>
-        </w:tc>
-        <w:tc>
-          <w:tcPr>
-            <w:tcW w:w="1503" w:type="dxa"/>
-          </w:tcPr>
-          <w:p>
-            <w:pPr>
-              <w:rPr>
-                <w:b/>
-                <w:lang w:val="en-US"/>
-              </w:rPr>
-            </w:pPr>
+            <w:pPr>
+              <w:rPr>
+                <w:b/>
+                <w:lang w:val="en-US"/>
+              </w:rPr>
+            </w:pPr>
+            <w:r>
+              <w:t xml:space="preserve">Warning message describing the unsuccessful login attempt </w:t>
+            </w:r>
+            <w:r>
+              <w:rPr>
+                <w:lang w:val="tr-TR"/>
+              </w:rPr>
+              <w:t>was</w:t>
+            </w:r>
+            <w:r>
+              <w:t xml:space="preserve"> shown</w:t>
+            </w:r>
+            <w:r>
+              <w:rPr>
+                <w:b/>
+                <w:lang w:val="en-US"/>
+              </w:rPr>
+              <w:t xml:space="preserve"> </w:t>
+            </w:r>
           </w:p>
         </w:tc>
         <w:tc>
@@ -1711,6 +1875,13 @@
                 <w:lang w:val="en-US"/>
               </w:rPr>
             </w:pPr>
+            <w:r>
+              <w:rPr>
+                <w:b/>
+                <w:lang w:val="en-US"/>
+              </w:rPr>
+              <w:t>Passed</w:t>
+            </w:r>
           </w:p>
         </w:tc>
         <w:tc>
@@ -1777,17 +1948,30 @@
         </w:tc>
         <w:tc>
           <w:tcPr>
+            <w:tcW w:w="2022" w:type="dxa"/>
+          </w:tcPr>
+          <w:p>
+            <w:pPr>
+              <w:rPr>
+                <w:b/>
+                <w:lang w:val="en-US"/>
+              </w:rPr>
+            </w:pPr>
+            <w:r>
+              <w:t>A valid username and password recorded in the database.</w:t>
+            </w:r>
+          </w:p>
+        </w:tc>
+        <w:tc>
+          <w:tcPr>
             <w:tcW w:w="1503" w:type="dxa"/>
           </w:tcPr>
           <w:p>
-            <w:pPr>
-              <w:rPr>
-                <w:b/>
-                <w:lang w:val="en-US"/>
-              </w:rPr>
-            </w:pPr>
-            <w:r>
-              <w:t>A valid username and password recorded in the database.</w:t>
+            <w:r>
+              <w:t xml:space="preserve">Success message describing the successful </w:t>
+            </w:r>
+            <w:r>
+              <w:t>login attempt will be shown.</w:t>
             </w:r>
           </w:p>
         </w:tc>
@@ -1797,18 +1981,32 @@
           </w:tcPr>
           <w:p>
             <w:r>
-              <w:t xml:space="preserve">Success message describing the successful </w:t>
-            </w:r>
-            <w:r>
-              <w:t>login attempt will be shown.</w:t>
+              <w:t xml:space="preserve">A message describing the successful login attempt </w:t>
+            </w:r>
+            <w:r>
+              <w:rPr>
+                <w:lang w:val="tr-TR"/>
+              </w:rPr>
+              <w:t>was</w:t>
+            </w:r>
+            <w:r>
+              <w:t xml:space="preserve"> shown.</w:t>
+            </w:r>
+          </w:p>
+          <w:p>
+            <w:pPr>
+              <w:rPr>
+                <w:lang w:val="tr-TR"/>
+              </w:rPr>
+            </w:pPr>
+            <w:r>
+              <w:rPr>
+                <w:lang w:val="tr-TR"/>
+              </w:rPr>
+              <w:t>Welcome page for hotel guest appeared.</w:t>
             </w:r>
           </w:p>
           <w:p/>
-        </w:tc>
-        <w:tc>
-          <w:tcPr>
-            <w:tcW w:w="1503" w:type="dxa"/>
-          </w:tcPr>
           <w:p>
             <w:pPr>
               <w:rPr>
@@ -1829,6 +2027,13 @@
                 <w:lang w:val="en-US"/>
               </w:rPr>
             </w:pPr>
+            <w:r>
+              <w:rPr>
+                <w:b/>
+                <w:lang w:val="en-US"/>
+              </w:rPr>
+              <w:t>Passed</w:t>
+            </w:r>
           </w:p>
         </w:tc>
         <w:tc>
@@ -1871,17 +2076,27 @@
         </w:tc>
         <w:tc>
           <w:tcPr>
+            <w:tcW w:w="2022" w:type="dxa"/>
+          </w:tcPr>
+          <w:p>
+            <w:pPr>
+              <w:rPr>
+                <w:b/>
+                <w:lang w:val="en-US"/>
+              </w:rPr>
+            </w:pPr>
+            <w:r>
+              <w:t>A valid username and password recorded in the database.</w:t>
+            </w:r>
+          </w:p>
+        </w:tc>
+        <w:tc>
+          <w:tcPr>
             <w:tcW w:w="1503" w:type="dxa"/>
           </w:tcPr>
           <w:p>
-            <w:pPr>
-              <w:rPr>
-                <w:b/>
-                <w:lang w:val="en-US"/>
-              </w:rPr>
-            </w:pPr>
-            <w:r>
-              <w:t>A valid username and password recorded in the database.</w:t>
+            <w:r>
+              <w:t>Account must be deleted, it should not be possible to log in to the system with the same username and password again, until a new user with these parameters is created.</w:t>
             </w:r>
           </w:p>
         </w:tc>
@@ -1890,20 +2105,45 @@
             <w:tcW w:w="1503" w:type="dxa"/>
           </w:tcPr>
           <w:p>
-            <w:r>
-              <w:t>Warning message about wrong data must be shown on the screen</w:t>
-            </w:r>
-          </w:p>
-          <w:p>
-            <w:pPr>
-              <w:ind w:firstLine="720"/>
-            </w:pPr>
-          </w:p>
-        </w:tc>
-        <w:tc>
-          <w:tcPr>
-            <w:tcW w:w="1503" w:type="dxa"/>
-          </w:tcPr>
+            <w:pPr>
+              <w:rPr>
+                <w:lang w:val="tr-TR"/>
+              </w:rPr>
+            </w:pPr>
+            <w:r>
+              <w:t>Account was</w:t>
+            </w:r>
+            <w:r>
+              <w:t xml:space="preserve"> deleted, it </w:t>
+            </w:r>
+            <w:r>
+              <w:rPr>
+                <w:lang w:val="tr-TR"/>
+              </w:rPr>
+              <w:t>was</w:t>
+            </w:r>
+            <w:r>
+              <w:t xml:space="preserve"> not be possible to log in to the system with the sa</w:t>
+            </w:r>
+            <w:r>
+              <w:t xml:space="preserve">me username and password again. Warning message about wrong data </w:t>
+            </w:r>
+            <w:r>
+              <w:rPr>
+                <w:lang w:val="tr-TR"/>
+              </w:rPr>
+              <w:t>was</w:t>
+            </w:r>
+            <w:r>
+              <w:t xml:space="preserve">  shown on the screen</w:t>
+            </w:r>
+            <w:r>
+              <w:rPr>
+                <w:lang w:val="tr-TR"/>
+              </w:rPr>
+              <w:t>.</w:t>
+            </w:r>
+          </w:p>
           <w:p>
             <w:pPr>
               <w:rPr>
@@ -1924,6 +2164,13 @@
                 <w:lang w:val="en-US"/>
               </w:rPr>
             </w:pPr>
+            <w:r>
+              <w:rPr>
+                <w:b/>
+                <w:lang w:val="en-US"/>
+              </w:rPr>
+              <w:t>Passed</w:t>
+            </w:r>
           </w:p>
         </w:tc>
         <w:tc>
@@ -1972,17 +2219,27 @@
         </w:tc>
         <w:tc>
           <w:tcPr>
+            <w:tcW w:w="2022" w:type="dxa"/>
+          </w:tcPr>
+          <w:p>
+            <w:pPr>
+              <w:rPr>
+                <w:b/>
+                <w:lang w:val="en-US"/>
+              </w:rPr>
+            </w:pPr>
+            <w:r>
+              <w:t>A valid username and password recorded in the database.</w:t>
+            </w:r>
+          </w:p>
+        </w:tc>
+        <w:tc>
+          <w:tcPr>
             <w:tcW w:w="1503" w:type="dxa"/>
           </w:tcPr>
           <w:p>
-            <w:pPr>
-              <w:rPr>
-                <w:b/>
-                <w:lang w:val="en-US"/>
-              </w:rPr>
-            </w:pPr>
-            <w:r>
-              <w:t>A valid username and password recorded in the database.</w:t>
+            <w:r>
+              <w:t>Welcome page will be shown with updated information</w:t>
             </w:r>
           </w:p>
         </w:tc>
@@ -1991,6 +2248,12 @@
             <w:tcW w:w="1503" w:type="dxa"/>
           </w:tcPr>
           <w:p>
+            <w:pPr>
+              <w:rPr>
+                <w:b/>
+                <w:lang w:val="en-US"/>
+              </w:rPr>
+            </w:pPr>
             <w:r>
               <w:t>Welcome page will be shown with updated information</w:t>
             </w:r>
@@ -1998,21 +2261,6 @@
         </w:tc>
         <w:tc>
           <w:tcPr>
-            <w:tcW w:w="1503" w:type="dxa"/>
-          </w:tcPr>
-          <w:p>
-            <w:pPr>
-              <w:rPr>
-                <w:b/>
-                <w:lang w:val="en-US"/>
-              </w:rPr>
-            </w:pPr>
-            <w:bookmarkStart w:id="0" w:name="_GoBack"/>
-            <w:bookmarkEnd w:id="0"/>
-          </w:p>
-        </w:tc>
-        <w:tc>
-          <w:tcPr>
             <w:tcW w:w="1504" w:type="dxa"/>
           </w:tcPr>
           <w:p>
@@ -2022,6 +2270,13 @@
                 <w:lang w:val="en-US"/>
               </w:rPr>
             </w:pPr>
+            <w:r>
+              <w:rPr>
+                <w:b/>
+                <w:lang w:val="en-US"/>
+              </w:rPr>
+              <w:t>Passed</w:t>
+            </w:r>
           </w:p>
         </w:tc>
         <w:tc>
@@ -2064,17 +2319,38 @@
         </w:tc>
         <w:tc>
           <w:tcPr>
+            <w:tcW w:w="2022" w:type="dxa"/>
+          </w:tcPr>
+          <w:p>
+            <w:pPr>
+              <w:rPr>
+                <w:b/>
+                <w:lang w:val="en-US"/>
+              </w:rPr>
+            </w:pPr>
+            <w:r>
+              <w:t>A valid user id(admin) and password(admin) recorded in the database.</w:t>
+            </w:r>
+          </w:p>
+        </w:tc>
+        <w:tc>
+          <w:tcPr>
             <w:tcW w:w="1503" w:type="dxa"/>
           </w:tcPr>
           <w:p>
             <w:pPr>
               <w:rPr>
-                <w:b/>
-                <w:lang w:val="en-US"/>
-              </w:rPr>
-            </w:pPr>
-            <w:r>
-              <w:t>A valid user id(admin) and password(admin) recorded in the database.</w:t>
+                <w:lang w:val="tr-TR"/>
+              </w:rPr>
+            </w:pPr>
+            <w:r>
+              <w:t>Reservation Complete popup window</w:t>
+            </w:r>
+            <w:r>
+              <w:rPr>
+                <w:lang w:val="tr-TR"/>
+              </w:rPr>
+              <w:t xml:space="preserve"> will be shown.</w:t>
             </w:r>
           </w:p>
         </w:tc>
@@ -2083,25 +2359,21 @@
             <w:tcW w:w="1503" w:type="dxa"/>
           </w:tcPr>
           <w:p>
-            <w:r>
-              <w:t>Reservation Complete</w:t>
-            </w:r>
-            <w:r>
-              <w:t xml:space="preserve"> popup window</w:t>
-            </w:r>
-          </w:p>
-        </w:tc>
-        <w:tc>
-          <w:tcPr>
-            <w:tcW w:w="1503" w:type="dxa"/>
-          </w:tcPr>
-          <w:p>
-            <w:pPr>
-              <w:rPr>
-                <w:b/>
-                <w:lang w:val="en-US"/>
-              </w:rPr>
-            </w:pPr>
+            <w:pPr>
+              <w:rPr>
+                <w:b/>
+                <w:lang w:val="tr-TR"/>
+              </w:rPr>
+            </w:pPr>
+            <w:r>
+              <w:t>Reservation Complete popup window</w:t>
+            </w:r>
+            <w:r>
+              <w:rPr>
+                <w:lang w:val="tr-TR"/>
+              </w:rPr>
+              <w:t xml:space="preserve"> was shown.</w:t>
+            </w:r>
           </w:p>
         </w:tc>
         <w:tc>
@@ -2115,6 +2387,13 @@
                 <w:lang w:val="en-US"/>
               </w:rPr>
             </w:pPr>
+            <w:r>
+              <w:rPr>
+                <w:b/>
+                <w:lang w:val="en-US"/>
+              </w:rPr>
+              <w:t>Passed</w:t>
+            </w:r>
           </w:p>
         </w:tc>
         <w:tc>
@@ -2124,10 +2403,17 @@
           <w:p>
             <w:pPr>
               <w:rPr>
-                <w:b/>
-                <w:lang w:val="en-US"/>
-              </w:rPr>
-            </w:pPr>
+                <w:lang w:val="en-US"/>
+              </w:rPr>
+            </w:pPr>
+            <w:bookmarkStart w:id="0" w:name="_GoBack"/>
+            <w:r>
+              <w:rPr>
+                <w:lang w:val="en-US"/>
+              </w:rPr>
+              <w:t>Since reservation was not done through database in this iteration reservation done with fabricated data.</w:t>
+            </w:r>
+            <w:bookmarkEnd w:id="0"/>
           </w:p>
         </w:tc>
       </w:tr>
@@ -2157,19 +2443,47 @@
         </w:tc>
         <w:tc>
           <w:tcPr>
+            <w:tcW w:w="2022" w:type="dxa"/>
+          </w:tcPr>
+          <w:p>
+            <w:pPr>
+              <w:rPr>
+                <w:b/>
+                <w:lang w:val="en-US"/>
+              </w:rPr>
+            </w:pPr>
+            <w:r>
+              <w:t>A valid user id(admin) and password(admin) recorded in the database.</w:t>
+            </w:r>
+          </w:p>
+        </w:tc>
+        <w:tc>
+          <w:tcPr>
             <w:tcW w:w="1503" w:type="dxa"/>
           </w:tcPr>
           <w:p>
             <w:pPr>
               <w:rPr>
-                <w:b/>
-                <w:lang w:val="en-US"/>
-              </w:rPr>
-            </w:pPr>
-            <w:r>
-              <w:t>A valid user id(admin) and password(admin) recorded in the database.</w:t>
-            </w:r>
-          </w:p>
+                <w:lang w:val="tr-TR"/>
+              </w:rPr>
+            </w:pPr>
+            <w:r>
+              <w:t>Popup window will appear with notification “</w:t>
+            </w:r>
+            <w:r>
+              <w:t>There are no available rooms for specified dates. Please, choose another date range</w:t>
+            </w:r>
+            <w:r>
+              <w:t>”</w:t>
+            </w:r>
+            <w:r>
+              <w:rPr>
+                <w:lang w:val="tr-TR"/>
+              </w:rPr>
+              <w:t xml:space="preserve"> </w:t>
+            </w:r>
+          </w:p>
+          <w:p/>
         </w:tc>
         <w:tc>
           <w:tcPr>
@@ -2177,7 +2491,16 @@
           </w:tcPr>
           <w:p>
             <w:r>
-              <w:t>Popup window will appear with notification “</w:t>
+              <w:t>Popup window appear</w:t>
+            </w:r>
+            <w:r>
+              <w:rPr>
+                <w:lang w:val="tr-TR"/>
+              </w:rPr>
+              <w:t>ed</w:t>
+            </w:r>
+            <w:r>
+              <w:t xml:space="preserve"> with notification “</w:t>
             </w:r>
             <w:r>
               <w:t>There are no available rooms for specified dates. Please, choose another date range</w:t>
@@ -2186,12 +2509,6 @@
               <w:t>”</w:t>
             </w:r>
           </w:p>
-          <w:p/>
-        </w:tc>
-        <w:tc>
-          <w:tcPr>
-            <w:tcW w:w="1503" w:type="dxa"/>
-          </w:tcPr>
           <w:p>
             <w:pPr>
               <w:rPr>
@@ -2212,6 +2529,13 @@
                 <w:lang w:val="en-US"/>
               </w:rPr>
             </w:pPr>
+            <w:r>
+              <w:rPr>
+                <w:b/>
+                <w:lang w:val="en-US"/>
+              </w:rPr>
+              <w:t>Passed</w:t>
+            </w:r>
           </w:p>
         </w:tc>
         <w:tc>

</xml_diff>